<commit_message>
Exercice distributeur de banque
</commit_message>
<xml_diff>
--- a/CSharp/Exercice_ATM.docx
+++ b/CSharp/Exercice_ATM.docx
@@ -15,23 +15,35 @@
     </w:p>
     <w:p>
       <w:r>
+        <w:rPr>
+          <w:highlight w:val="yellow"/>
+        </w:rPr>
         <w:t>Faire une fonction pour déposer de l’argent</w:t>
       </w:r>
     </w:p>
     <w:p>
       <w:r>
+        <w:rPr>
+          <w:highlight w:val="yellow"/>
+        </w:rPr>
         <w:t>Faire une fonction pour retirer de l’argent</w:t>
       </w:r>
     </w:p>
     <w:p/>
     <w:p>
       <w:r>
+        <w:rPr>
+          <w:highlight w:val="yellow"/>
+        </w:rPr>
         <w:t>Faire un tableau pour stocker le nombre de billets de différentes valeurs</w:t>
       </w:r>
     </w:p>
     <w:p/>
     <w:p>
       <w:r>
+        <w:rPr>
+          <w:highlight w:val="yellow"/>
+        </w:rPr>
         <w:t>Faire un tableau multidimensionnel pour stocker :</w:t>
       </w:r>
     </w:p>
@@ -44,9 +56,13 @@
         </w:numPr>
         <w:rPr>
           <w:rFonts w:eastAsiaTheme="minorEastAsia"/>
-        </w:rPr>
-      </w:pPr>
-      <w:r>
+          <w:highlight w:val="yellow"/>
+        </w:rPr>
+      </w:pPr>
+      <w:r>
+        <w:rPr>
+          <w:highlight w:val="yellow"/>
+        </w:rPr>
         <w:t>Un nom</w:t>
       </w:r>
     </w:p>
@@ -57,8 +73,14 @@
           <w:ilvl w:val="0"/>
           <w:numId w:val="1"/>
         </w:numPr>
-      </w:pPr>
-      <w:r>
+        <w:rPr>
+          <w:highlight w:val="yellow"/>
+        </w:rPr>
+      </w:pPr>
+      <w:r>
+        <w:rPr>
+          <w:highlight w:val="yellow"/>
+        </w:rPr>
         <w:t>Un prénom</w:t>
       </w:r>
     </w:p>
@@ -69,8 +91,14 @@
           <w:ilvl w:val="0"/>
           <w:numId w:val="1"/>
         </w:numPr>
-      </w:pPr>
-      <w:r>
+        <w:rPr>
+          <w:highlight w:val="yellow"/>
+        </w:rPr>
+      </w:pPr>
+      <w:r>
+        <w:rPr>
+          <w:highlight w:val="yellow"/>
+        </w:rPr>
         <w:t>Un mot de passe</w:t>
       </w:r>
     </w:p>
@@ -81,8 +109,14 @@
           <w:ilvl w:val="0"/>
           <w:numId w:val="1"/>
         </w:numPr>
-      </w:pPr>
-      <w:r>
+        <w:rPr>
+          <w:highlight w:val="yellow"/>
+        </w:rPr>
+      </w:pPr>
+      <w:r>
+        <w:rPr>
+          <w:highlight w:val="yellow"/>
+        </w:rPr>
         <w:t>Montant du ou des comptes</w:t>
       </w:r>
     </w:p>
@@ -93,88 +127,115 @@
           <w:ilvl w:val="0"/>
           <w:numId w:val="1"/>
         </w:numPr>
-      </w:pPr>
-      <w:r>
+        <w:rPr>
+          <w:highlight w:val="yellow"/>
+        </w:rPr>
+      </w:pPr>
+      <w:r>
+        <w:rPr>
+          <w:highlight w:val="yellow"/>
+        </w:rPr>
         <w:t>X dernières transactions</w:t>
       </w:r>
     </w:p>
     <w:p>
       <w:r>
+        <w:rPr>
+          <w:highlight w:val="yellow"/>
+        </w:rPr>
         <w:t>Faire une fonction pour remplir quelques valeurs du tableau multidimensionnel précédant</w:t>
+      </w:r>
+    </w:p>
+    <w:p>
+      <w:r>
+        <w:t xml:space="preserve">Faire une fonction pour se connecter (vérifier les infos, </w:t>
+      </w:r>
+      <w:r>
+        <w:t>*</w:t>
+      </w:r>
+      <w:r>
+        <w:t>créer un token de con</w:t>
+      </w:r>
+      <w:r>
+        <w:t>n</w:t>
+      </w:r>
+      <w:r>
+        <w:t>e</w:t>
+      </w:r>
+      <w:r>
+        <w:t>x</w:t>
+      </w:r>
+      <w:r>
+        <w:t>ion</w:t>
+      </w:r>
+      <w:r>
+        <w:t xml:space="preserve"> (peut être)</w:t>
+      </w:r>
+      <w:r>
+        <w:t>)</w:t>
+      </w:r>
+    </w:p>
+    <w:p>
+      <w:r>
+        <w:t>Faire une fonction pour se déconnecter</w:t>
+      </w:r>
+    </w:p>
+    <w:p>
+      <w:r>
+        <w:rPr>
+          <w:highlight w:val="yellow"/>
+        </w:rPr>
+        <w:t>Faire une fonction pour vérifier l’état de</w:t>
+      </w:r>
+      <w:r>
+        <w:rPr>
+          <w:highlight w:val="yellow"/>
+        </w:rPr>
+        <w:t xml:space="preserve"> nos</w:t>
+      </w:r>
+      <w:r>
+        <w:rPr>
+          <w:highlight w:val="yellow"/>
+        </w:rPr>
+        <w:t xml:space="preserve"> comptes</w:t>
+      </w:r>
+      <w:r>
+        <w:rPr>
+          <w:highlight w:val="yellow"/>
+        </w:rPr>
+        <w:t xml:space="preserve"> une fois connectés</w:t>
+      </w:r>
+    </w:p>
+    <w:p>
+      <w:r>
+        <w:t>Faire une fonction qui précise le nombre de billets qui seront utilisés pour un retrait</w:t>
+      </w:r>
+    </w:p>
+    <w:p>
+      <w:r>
+        <w:t>Faire une fonction pour le dépôt d’un chèque correctement rempli</w:t>
+      </w:r>
+    </w:p>
+    <w:p>
+      <w:r>
+        <w:rPr>
+          <w:highlight w:val="yellow"/>
+        </w:rPr>
+        <w:t>Faire une fonction pour éditer un RIB</w:t>
+      </w:r>
+    </w:p>
+    <w:p>
+      <w:r>
+        <w:t>Faire un virement interne entre nos propres comptes</w:t>
       </w:r>
       <w:bookmarkStart w:id="0" w:name="_GoBack"/>
       <w:bookmarkEnd w:id="0"/>
     </w:p>
     <w:p>
       <w:r>
-        <w:t xml:space="preserve">Faire une fonction pour se connecter (vérifier les infos, </w:t>
-      </w:r>
-      <w:r>
-        <w:t>*</w:t>
-      </w:r>
-      <w:r>
-        <w:t>créer un token de con</w:t>
-      </w:r>
-      <w:r>
-        <w:t>n</w:t>
-      </w:r>
-      <w:r>
-        <w:t>e</w:t>
-      </w:r>
-      <w:r>
-        <w:t>x</w:t>
-      </w:r>
-      <w:r>
-        <w:t>ion</w:t>
-      </w:r>
-      <w:r>
-        <w:t xml:space="preserve"> (peut être)</w:t>
-      </w:r>
-      <w:r>
-        <w:t>)</w:t>
-      </w:r>
-    </w:p>
-    <w:p>
-      <w:r>
-        <w:t>Faire une fonction pour se déconnecter</w:t>
-      </w:r>
-    </w:p>
-    <w:p>
-      <w:r>
-        <w:t>Faire une fonction pour vérifier l’état de</w:t>
-      </w:r>
-      <w:r>
-        <w:t xml:space="preserve"> nos</w:t>
-      </w:r>
-      <w:r>
-        <w:t xml:space="preserve"> comptes</w:t>
-      </w:r>
-      <w:r>
-        <w:t xml:space="preserve"> une fois connectés</w:t>
-      </w:r>
-    </w:p>
-    <w:p>
-      <w:r>
-        <w:t>Faire une fonction qui précise le nombre de billets qui seront utilisés pour un retrait</w:t>
-      </w:r>
-    </w:p>
-    <w:p>
-      <w:r>
-        <w:t>Faire une fonction pour le dépôt d’un chèque correctement rempli</w:t>
-      </w:r>
-    </w:p>
-    <w:p>
-      <w:r>
-        <w:t>Faire une fonction pour éditer un RIB</w:t>
-      </w:r>
-    </w:p>
-    <w:p>
-      <w:r>
-        <w:t>Faire un virement interne entre nos propres comptes</w:t>
-      </w:r>
-    </w:p>
-    <w:p>
-      <w:r>
+        <w:rPr>
+          <w:highlight w:val="yellow"/>
+        </w:rPr>
         <w:t>Une fonction pour embarquer le distributeur dans un 4x4 et voir si on se fait arrêter ou non</w:t>
       </w:r>
     </w:p>
@@ -213,7 +274,7 @@
       <w:lvlText w:val="-"/>
       <w:lvlJc w:val="left"/>
       <w:pPr>
-        <w:ind w:left="720" w:hanging="360"/>
+        <w:ind w:left="644" w:hanging="360"/>
       </w:pPr>
       <w:rPr>
         <w:rFonts w:ascii="Calibri" w:hAnsi="Calibri" w:hint="default"/>
@@ -225,7 +286,7 @@
       <w:lvlText w:val="o"/>
       <w:lvlJc w:val="left"/>
       <w:pPr>
-        <w:ind w:left="1440" w:hanging="360"/>
+        <w:ind w:left="1364" w:hanging="360"/>
       </w:pPr>
       <w:rPr>
         <w:rFonts w:ascii="Courier New" w:hAnsi="Courier New" w:hint="default"/>
@@ -237,7 +298,7 @@
       <w:lvlText w:val=""/>
       <w:lvlJc w:val="left"/>
       <w:pPr>
-        <w:ind w:left="2160" w:hanging="360"/>
+        <w:ind w:left="2084" w:hanging="360"/>
       </w:pPr>
       <w:rPr>
         <w:rFonts w:ascii="Wingdings" w:hAnsi="Wingdings" w:hint="default"/>
@@ -249,7 +310,7 @@
       <w:lvlText w:val=""/>
       <w:lvlJc w:val="left"/>
       <w:pPr>
-        <w:ind w:left="2880" w:hanging="360"/>
+        <w:ind w:left="2804" w:hanging="360"/>
       </w:pPr>
       <w:rPr>
         <w:rFonts w:ascii="Symbol" w:hAnsi="Symbol" w:hint="default"/>
@@ -261,7 +322,7 @@
       <w:lvlText w:val="o"/>
       <w:lvlJc w:val="left"/>
       <w:pPr>
-        <w:ind w:left="3600" w:hanging="360"/>
+        <w:ind w:left="3524" w:hanging="360"/>
       </w:pPr>
       <w:rPr>
         <w:rFonts w:ascii="Courier New" w:hAnsi="Courier New" w:hint="default"/>
@@ -273,7 +334,7 @@
       <w:lvlText w:val=""/>
       <w:lvlJc w:val="left"/>
       <w:pPr>
-        <w:ind w:left="4320" w:hanging="360"/>
+        <w:ind w:left="4244" w:hanging="360"/>
       </w:pPr>
       <w:rPr>
         <w:rFonts w:ascii="Wingdings" w:hAnsi="Wingdings" w:hint="default"/>
@@ -285,7 +346,7 @@
       <w:lvlText w:val=""/>
       <w:lvlJc w:val="left"/>
       <w:pPr>
-        <w:ind w:left="5040" w:hanging="360"/>
+        <w:ind w:left="4964" w:hanging="360"/>
       </w:pPr>
       <w:rPr>
         <w:rFonts w:ascii="Symbol" w:hAnsi="Symbol" w:hint="default"/>
@@ -297,7 +358,7 @@
       <w:lvlText w:val="o"/>
       <w:lvlJc w:val="left"/>
       <w:pPr>
-        <w:ind w:left="5760" w:hanging="360"/>
+        <w:ind w:left="5684" w:hanging="360"/>
       </w:pPr>
       <w:rPr>
         <w:rFonts w:ascii="Courier New" w:hAnsi="Courier New" w:hint="default"/>
@@ -309,7 +370,7 @@
       <w:lvlText w:val=""/>
       <w:lvlJc w:val="left"/>
       <w:pPr>
-        <w:ind w:left="6480" w:hanging="360"/>
+        <w:ind w:left="6404" w:hanging="360"/>
       </w:pPr>
       <w:rPr>
         <w:rFonts w:ascii="Wingdings" w:hAnsi="Wingdings" w:hint="default"/>
@@ -977,7 +1038,7 @@
   <a:extraClrSchemeLst/>
   <a:extLst>
     <a:ext uri="{05A4C25C-085E-4340-85A3-A5531E510DB2}">
-      <thm15:themeFamily xmlns:thm15="http://schemas.microsoft.com/office/thememl/2012/main" xmlns="" name="Office Theme" id="{62F939B6-93AF-4DB8-9C6B-D6C7DFDC589F}" vid="{4A3C46E8-61CC-4603-A589-7422A47A8E4A}"/>
+      <thm15:themeFamily xmlns="" xmlns:thm15="http://schemas.microsoft.com/office/thememl/2012/main" name="Office Theme" id="{62F939B6-93AF-4DB8-9C6B-D6C7DFDC589F}" vid="{4A3C46E8-61CC-4603-A589-7422A47A8E4A}"/>
     </a:ext>
   </a:extLst>
 </a:theme>

</xml_diff>